<commit_message>
add file manual and  update schedule
</commit_message>
<xml_diff>
--- a/4.ドキュメント/帳票テンプレート/SO注文書.docx
+++ b/4.ドキュメント/帳票テンプレート/SO注文書.docx
@@ -1,6 +1,6 @@
 
 <file path=word/document.xml><?xml version="1.0" encoding="utf-8"?>
-<w:document xmlns:wpc="http://schemas.microsoft.com/office/word/2010/wordprocessingCanvas" xmlns:cx="http://schemas.microsoft.com/office/drawing/2014/chartex" xmlns:cx1="http://schemas.microsoft.com/office/drawing/2015/9/8/chartex" xmlns:cx2="http://schemas.microsoft.com/office/drawing/2015/10/21/chartex" xmlns:cx3="http://schemas.microsoft.com/office/drawing/2016/5/9/chartex" xmlns:cx4="http://schemas.microsoft.com/office/drawing/2016/5/10/chartex" xmlns:cx5="http://schemas.microsoft.com/office/drawing/2016/5/11/chartex" xmlns:cx6="http://schemas.microsoft.com/office/drawing/2016/5/12/chartex" xmlns:cx7="http://schemas.microsoft.com/office/drawing/2016/5/13/chartex" xmlns:cx8="http://schemas.microsoft.com/office/drawing/2016/5/14/chartex" xmlns:mc="http://schemas.openxmlformats.org/markup-compatibility/2006" xmlns:aink="http://schemas.microsoft.com/office/drawing/2016/ink" xmlns:am3d="http://schemas.microsoft.com/office/drawing/2017/model3d" xmlns:o="urn:schemas-microsoft-com:office:office" xmlns:oel="http://schemas.microsoft.com/office/2019/extlst" xmlns:r="http://schemas.openxmlformats.org/officeDocument/2006/relationships" xmlns:m="http://schemas.openxmlformats.org/officeDocument/2006/math" xmlns:v="urn:schemas-microsoft-com:vml" xmlns:wp14="http://schemas.microsoft.com/office/word/2010/wordprocessingDrawing" xmlns:wp="http://schemas.openxmlformats.org/drawingml/2006/wordprocessingDrawing" xmlns:w10="urn:schemas-microsoft-com:office:word" xmlns:w="http://schemas.openxmlformats.org/wordprocessingml/2006/main" xmlns:w14="http://schemas.microsoft.com/office/word/2010/wordml" xmlns:w15="http://schemas.microsoft.com/office/word/2012/wordml" xmlns:w16cex="http://schemas.microsoft.com/office/word/2018/wordml/cex" xmlns:w16cid="http://schemas.microsoft.com/office/word/2016/wordml/cid" xmlns:w16="http://schemas.microsoft.com/office/word/2018/wordml" xmlns:w16du="http://schemas.microsoft.com/office/word/2023/wordml/word16du" xmlns:w16sdtdh="http://schemas.microsoft.com/office/word/2020/wordml/sdtdatahash" xmlns:w16se="http://schemas.microsoft.com/office/word/2015/wordml/symex" xmlns:wpg="http://schemas.microsoft.com/office/word/2010/wordprocessingGroup" xmlns:wpi="http://schemas.microsoft.com/office/word/2010/wordprocessingInk" xmlns:wne="http://schemas.microsoft.com/office/word/2006/wordml" xmlns:wps="http://schemas.microsoft.com/office/word/2010/wordprocessingShape" mc:Ignorable="w14 w15 w16se w16cid w16 w16cex w16sdtdh wp14">
+<w:document xmlns:wpc="http://schemas.microsoft.com/office/word/2010/wordprocessingCanvas" xmlns:cx="http://schemas.microsoft.com/office/drawing/2014/chartex" xmlns:cx1="http://schemas.microsoft.com/office/drawing/2015/9/8/chartex" xmlns:cx2="http://schemas.microsoft.com/office/drawing/2015/10/21/chartex" xmlns:cx3="http://schemas.microsoft.com/office/drawing/2016/5/9/chartex" xmlns:cx4="http://schemas.microsoft.com/office/drawing/2016/5/10/chartex" xmlns:cx5="http://schemas.microsoft.com/office/drawing/2016/5/11/chartex" xmlns:cx6="http://schemas.microsoft.com/office/drawing/2016/5/12/chartex" xmlns:cx7="http://schemas.microsoft.com/office/drawing/2016/5/13/chartex" xmlns:cx8="http://schemas.microsoft.com/office/drawing/2016/5/14/chartex" xmlns:mc="http://schemas.openxmlformats.org/markup-compatibility/2006" xmlns:aink="http://schemas.microsoft.com/office/drawing/2016/ink" xmlns:am3d="http://schemas.microsoft.com/office/drawing/2017/model3d" xmlns:o="urn:schemas-microsoft-com:office:office" xmlns:oel="http://schemas.microsoft.com/office/2019/extlst" xmlns:r="http://schemas.openxmlformats.org/officeDocument/2006/relationships" xmlns:m="http://schemas.openxmlformats.org/officeDocument/2006/math" xmlns:v="urn:schemas-microsoft-com:vml" xmlns:wp14="http://schemas.microsoft.com/office/word/2010/wordprocessingDrawing" xmlns:wp="http://schemas.openxmlformats.org/drawingml/2006/wordprocessingDrawing" xmlns:w10="urn:schemas-microsoft-com:office:word" xmlns:w="http://schemas.openxmlformats.org/wordprocessingml/2006/main" xmlns:w14="http://schemas.microsoft.com/office/word/2010/wordml" xmlns:w15="http://schemas.microsoft.com/office/word/2012/wordml" xmlns:w16cex="http://schemas.microsoft.com/office/word/2018/wordml/cex" xmlns:w16cid="http://schemas.microsoft.com/office/word/2016/wordml/cid" xmlns:w16="http://schemas.microsoft.com/office/word/2018/wordml" xmlns:w16sdtdh="http://schemas.microsoft.com/office/word/2020/wordml/sdtdatahash" xmlns:w16se="http://schemas.microsoft.com/office/word/2015/wordml/symex" xmlns:wpg="http://schemas.microsoft.com/office/word/2010/wordprocessingGroup" xmlns:wpi="http://schemas.microsoft.com/office/word/2010/wordprocessingInk" xmlns:wne="http://schemas.microsoft.com/office/word/2006/wordml" xmlns:wps="http://schemas.microsoft.com/office/word/2010/wordprocessingShape" mc:Ignorable="w14 w15 w16se w16cid w16 w16cex w16sdtdh wp14">
   <w:body>
     <w:p>
       <w:pPr>
@@ -437,18 +437,12 @@
           </w:tcPr>
           <w:p>
             <w:pPr>
+              <w:jc w:val="center"/>
               <w:rPr>
                 <w:b/>
                 <w:color w:val="FFFFFF" w:themeColor="background1"/>
               </w:rPr>
             </w:pPr>
-            <w:r>
-              <w:rPr>
-                <w:b/>
-                <w:color w:val="FFFFFF" w:themeColor="background1"/>
-              </w:rPr>
-              <w:t xml:space="preserve">    </w:t>
-            </w:r>
           </w:p>
         </w:tc>
         <w:tc>
@@ -459,18 +453,12 @@
           </w:tcPr>
           <w:p>
             <w:pPr>
+              <w:jc w:val="center"/>
               <w:rPr>
                 <w:b/>
                 <w:color w:val="FFFFFF" w:themeColor="background1"/>
               </w:rPr>
             </w:pPr>
-            <w:r>
-              <w:rPr>
-                <w:b/>
-                <w:color w:val="FFFFFF" w:themeColor="background1"/>
-              </w:rPr>
-              <w:t xml:space="preserve">  </w:t>
-            </w:r>
             <w:r>
               <w:rPr>
                 <w:rFonts w:hint="eastAsia"/>
@@ -490,6 +478,7 @@
           </w:tcPr>
           <w:p>
             <w:pPr>
+              <w:jc w:val="center"/>
               <w:rPr>
                 <w:b/>
                 <w:color w:val="FFFFFF" w:themeColor="background1"/>
@@ -497,10 +486,12 @@
             </w:pPr>
             <w:r>
               <w:rPr>
+                <w:rFonts w:hint="eastAsia"/>
                 <w:b/>
                 <w:color w:val="FFFFFF" w:themeColor="background1"/>
-              </w:rPr>
-              <w:t>UOM</w:t>
+                <w:lang w:eastAsia="ja-JP"/>
+              </w:rPr>
+              <w:t>単位</w:t>
             </w:r>
           </w:p>
         </w:tc>
@@ -512,18 +503,12 @@
           </w:tcPr>
           <w:p>
             <w:pPr>
+              <w:jc w:val="center"/>
               <w:rPr>
                 <w:b/>
                 <w:color w:val="FFFFFF" w:themeColor="background1"/>
               </w:rPr>
             </w:pPr>
-            <w:r>
-              <w:rPr>
-                <w:b/>
-                <w:color w:val="FFFFFF" w:themeColor="background1"/>
-              </w:rPr>
-              <w:t xml:space="preserve">    </w:t>
-            </w:r>
             <w:r>
               <w:rPr>
                 <w:rFonts w:hint="eastAsia"/>
@@ -543,6 +528,7 @@
           </w:tcPr>
           <w:p>
             <w:pPr>
+              <w:jc w:val="center"/>
               <w:rPr>
                 <w:b/>
                 <w:color w:val="FFFFFF" w:themeColor="background1"/>
@@ -567,6 +553,7 @@
           </w:tcPr>
           <w:p>
             <w:pPr>
+              <w:jc w:val="center"/>
               <w:rPr>
                 <w:b/>
                 <w:color w:val="FFFFFF" w:themeColor="background1"/>
@@ -574,10 +561,12 @@
             </w:pPr>
             <w:r>
               <w:rPr>
+                <w:rFonts w:hint="eastAsia"/>
                 <w:b/>
                 <w:color w:val="FFFFFF" w:themeColor="background1"/>
-              </w:rPr>
-              <w:t xml:space="preserve"> Unit Price</w:t>
+                <w:lang w:eastAsia="ja-JP"/>
+              </w:rPr>
+              <w:t>単価</w:t>
             </w:r>
           </w:p>
         </w:tc>
@@ -589,6 +578,7 @@
           </w:tcPr>
           <w:p>
             <w:pPr>
+              <w:jc w:val="center"/>
               <w:rPr>
                 <w:b/>
                 <w:color w:val="FFFFFF" w:themeColor="background1"/>
@@ -613,18 +603,12 @@
           </w:tcPr>
           <w:p>
             <w:pPr>
+              <w:jc w:val="center"/>
               <w:rPr>
                 <w:b/>
                 <w:color w:val="FFFFFF" w:themeColor="background1"/>
               </w:rPr>
             </w:pPr>
-            <w:r>
-              <w:rPr>
-                <w:b/>
-                <w:color w:val="FFFFFF" w:themeColor="background1"/>
-              </w:rPr>
-              <w:t xml:space="preserve">   </w:t>
-            </w:r>
             <w:r>
               <w:rPr>
                 <w:rFonts w:hint="eastAsia"/>
@@ -1182,7 +1166,7 @@
 </file>
 
 <file path=word/endnotes.xml><?xml version="1.0" encoding="utf-8"?>
-<w:endnotes xmlns:wpc="http://schemas.microsoft.com/office/word/2010/wordprocessingCanvas" xmlns:cx="http://schemas.microsoft.com/office/drawing/2014/chartex" xmlns:cx1="http://schemas.microsoft.com/office/drawing/2015/9/8/chartex" xmlns:cx2="http://schemas.microsoft.com/office/drawing/2015/10/21/chartex" xmlns:cx3="http://schemas.microsoft.com/office/drawing/2016/5/9/chartex" xmlns:cx4="http://schemas.microsoft.com/office/drawing/2016/5/10/chartex" xmlns:cx5="http://schemas.microsoft.com/office/drawing/2016/5/11/chartex" xmlns:cx6="http://schemas.microsoft.com/office/drawing/2016/5/12/chartex" xmlns:cx7="http://schemas.microsoft.com/office/drawing/2016/5/13/chartex" xmlns:cx8="http://schemas.microsoft.com/office/drawing/2016/5/14/chartex" xmlns:mc="http://schemas.openxmlformats.org/markup-compatibility/2006" xmlns:aink="http://schemas.microsoft.com/office/drawing/2016/ink" xmlns:am3d="http://schemas.microsoft.com/office/drawing/2017/model3d" xmlns:o="urn:schemas-microsoft-com:office:office" xmlns:oel="http://schemas.microsoft.com/office/2019/extlst" xmlns:r="http://schemas.openxmlformats.org/officeDocument/2006/relationships" xmlns:m="http://schemas.openxmlformats.org/officeDocument/2006/math" xmlns:v="urn:schemas-microsoft-com:vml" xmlns:wp14="http://schemas.microsoft.com/office/word/2010/wordprocessingDrawing" xmlns:wp="http://schemas.openxmlformats.org/drawingml/2006/wordprocessingDrawing" xmlns:w10="urn:schemas-microsoft-com:office:word" xmlns:w="http://schemas.openxmlformats.org/wordprocessingml/2006/main" xmlns:w14="http://schemas.microsoft.com/office/word/2010/wordml" xmlns:w15="http://schemas.microsoft.com/office/word/2012/wordml" xmlns:w16cex="http://schemas.microsoft.com/office/word/2018/wordml/cex" xmlns:w16cid="http://schemas.microsoft.com/office/word/2016/wordml/cid" xmlns:w16="http://schemas.microsoft.com/office/word/2018/wordml" xmlns:w16du="http://schemas.microsoft.com/office/word/2023/wordml/word16du" xmlns:w16sdtdh="http://schemas.microsoft.com/office/word/2020/wordml/sdtdatahash" xmlns:w16se="http://schemas.microsoft.com/office/word/2015/wordml/symex" xmlns:wpg="http://schemas.microsoft.com/office/word/2010/wordprocessingGroup" xmlns:wpi="http://schemas.microsoft.com/office/word/2010/wordprocessingInk" xmlns:wne="http://schemas.microsoft.com/office/word/2006/wordml" xmlns:wps="http://schemas.microsoft.com/office/word/2010/wordprocessingShape" mc:Ignorable="w14 w15 w16se w16cid w16 w16cex w16sdtdh wp14">
+<w:endnotes xmlns:wpc="http://schemas.microsoft.com/office/word/2010/wordprocessingCanvas" xmlns:cx="http://schemas.microsoft.com/office/drawing/2014/chartex" xmlns:cx1="http://schemas.microsoft.com/office/drawing/2015/9/8/chartex" xmlns:cx2="http://schemas.microsoft.com/office/drawing/2015/10/21/chartex" xmlns:cx3="http://schemas.microsoft.com/office/drawing/2016/5/9/chartex" xmlns:cx4="http://schemas.microsoft.com/office/drawing/2016/5/10/chartex" xmlns:cx5="http://schemas.microsoft.com/office/drawing/2016/5/11/chartex" xmlns:cx6="http://schemas.microsoft.com/office/drawing/2016/5/12/chartex" xmlns:cx7="http://schemas.microsoft.com/office/drawing/2016/5/13/chartex" xmlns:cx8="http://schemas.microsoft.com/office/drawing/2016/5/14/chartex" xmlns:mc="http://schemas.openxmlformats.org/markup-compatibility/2006" xmlns:aink="http://schemas.microsoft.com/office/drawing/2016/ink" xmlns:am3d="http://schemas.microsoft.com/office/drawing/2017/model3d" xmlns:o="urn:schemas-microsoft-com:office:office" xmlns:oel="http://schemas.microsoft.com/office/2019/extlst" xmlns:r="http://schemas.openxmlformats.org/officeDocument/2006/relationships" xmlns:m="http://schemas.openxmlformats.org/officeDocument/2006/math" xmlns:v="urn:schemas-microsoft-com:vml" xmlns:wp14="http://schemas.microsoft.com/office/word/2010/wordprocessingDrawing" xmlns:wp="http://schemas.openxmlformats.org/drawingml/2006/wordprocessingDrawing" xmlns:w10="urn:schemas-microsoft-com:office:word" xmlns:w="http://schemas.openxmlformats.org/wordprocessingml/2006/main" xmlns:w14="http://schemas.microsoft.com/office/word/2010/wordml" xmlns:w15="http://schemas.microsoft.com/office/word/2012/wordml" xmlns:w16cex="http://schemas.microsoft.com/office/word/2018/wordml/cex" xmlns:w16cid="http://schemas.microsoft.com/office/word/2016/wordml/cid" xmlns:w16="http://schemas.microsoft.com/office/word/2018/wordml" xmlns:w16sdtdh="http://schemas.microsoft.com/office/word/2020/wordml/sdtdatahash" xmlns:w16se="http://schemas.microsoft.com/office/word/2015/wordml/symex" xmlns:wpg="http://schemas.microsoft.com/office/word/2010/wordprocessingGroup" xmlns:wpi="http://schemas.microsoft.com/office/word/2010/wordprocessingInk" xmlns:wne="http://schemas.microsoft.com/office/word/2006/wordml" xmlns:wps="http://schemas.microsoft.com/office/word/2010/wordprocessingShape" mc:Ignorable="w14 w15 w16se w16cid w16 w16cex w16sdtdh wp14">
   <w:endnote w:type="separator" w:id="-1">
     <w:p>
       <w:pPr>
@@ -1207,7 +1191,7 @@
 </file>
 
 <file path=word/footnotes.xml><?xml version="1.0" encoding="utf-8"?>
-<w:footnotes xmlns:wpc="http://schemas.microsoft.com/office/word/2010/wordprocessingCanvas" xmlns:cx="http://schemas.microsoft.com/office/drawing/2014/chartex" xmlns:cx1="http://schemas.microsoft.com/office/drawing/2015/9/8/chartex" xmlns:cx2="http://schemas.microsoft.com/office/drawing/2015/10/21/chartex" xmlns:cx3="http://schemas.microsoft.com/office/drawing/2016/5/9/chartex" xmlns:cx4="http://schemas.microsoft.com/office/drawing/2016/5/10/chartex" xmlns:cx5="http://schemas.microsoft.com/office/drawing/2016/5/11/chartex" xmlns:cx6="http://schemas.microsoft.com/office/drawing/2016/5/12/chartex" xmlns:cx7="http://schemas.microsoft.com/office/drawing/2016/5/13/chartex" xmlns:cx8="http://schemas.microsoft.com/office/drawing/2016/5/14/chartex" xmlns:mc="http://schemas.openxmlformats.org/markup-compatibility/2006" xmlns:aink="http://schemas.microsoft.com/office/drawing/2016/ink" xmlns:am3d="http://schemas.microsoft.com/office/drawing/2017/model3d" xmlns:o="urn:schemas-microsoft-com:office:office" xmlns:oel="http://schemas.microsoft.com/office/2019/extlst" xmlns:r="http://schemas.openxmlformats.org/officeDocument/2006/relationships" xmlns:m="http://schemas.openxmlformats.org/officeDocument/2006/math" xmlns:v="urn:schemas-microsoft-com:vml" xmlns:wp14="http://schemas.microsoft.com/office/word/2010/wordprocessingDrawing" xmlns:wp="http://schemas.openxmlformats.org/drawingml/2006/wordprocessingDrawing" xmlns:w10="urn:schemas-microsoft-com:office:word" xmlns:w="http://schemas.openxmlformats.org/wordprocessingml/2006/main" xmlns:w14="http://schemas.microsoft.com/office/word/2010/wordml" xmlns:w15="http://schemas.microsoft.com/office/word/2012/wordml" xmlns:w16cex="http://schemas.microsoft.com/office/word/2018/wordml/cex" xmlns:w16cid="http://schemas.microsoft.com/office/word/2016/wordml/cid" xmlns:w16="http://schemas.microsoft.com/office/word/2018/wordml" xmlns:w16du="http://schemas.microsoft.com/office/word/2023/wordml/word16du" xmlns:w16sdtdh="http://schemas.microsoft.com/office/word/2020/wordml/sdtdatahash" xmlns:w16se="http://schemas.microsoft.com/office/word/2015/wordml/symex" xmlns:wpg="http://schemas.microsoft.com/office/word/2010/wordprocessingGroup" xmlns:wpi="http://schemas.microsoft.com/office/word/2010/wordprocessingInk" xmlns:wne="http://schemas.microsoft.com/office/word/2006/wordml" xmlns:wps="http://schemas.microsoft.com/office/word/2010/wordprocessingShape" mc:Ignorable="w14 w15 w16se w16cid w16 w16cex w16sdtdh wp14">
+<w:footnotes xmlns:wpc="http://schemas.microsoft.com/office/word/2010/wordprocessingCanvas" xmlns:cx="http://schemas.microsoft.com/office/drawing/2014/chartex" xmlns:cx1="http://schemas.microsoft.com/office/drawing/2015/9/8/chartex" xmlns:cx2="http://schemas.microsoft.com/office/drawing/2015/10/21/chartex" xmlns:cx3="http://schemas.microsoft.com/office/drawing/2016/5/9/chartex" xmlns:cx4="http://schemas.microsoft.com/office/drawing/2016/5/10/chartex" xmlns:cx5="http://schemas.microsoft.com/office/drawing/2016/5/11/chartex" xmlns:cx6="http://schemas.microsoft.com/office/drawing/2016/5/12/chartex" xmlns:cx7="http://schemas.microsoft.com/office/drawing/2016/5/13/chartex" xmlns:cx8="http://schemas.microsoft.com/office/drawing/2016/5/14/chartex" xmlns:mc="http://schemas.openxmlformats.org/markup-compatibility/2006" xmlns:aink="http://schemas.microsoft.com/office/drawing/2016/ink" xmlns:am3d="http://schemas.microsoft.com/office/drawing/2017/model3d" xmlns:o="urn:schemas-microsoft-com:office:office" xmlns:oel="http://schemas.microsoft.com/office/2019/extlst" xmlns:r="http://schemas.openxmlformats.org/officeDocument/2006/relationships" xmlns:m="http://schemas.openxmlformats.org/officeDocument/2006/math" xmlns:v="urn:schemas-microsoft-com:vml" xmlns:wp14="http://schemas.microsoft.com/office/word/2010/wordprocessingDrawing" xmlns:wp="http://schemas.openxmlformats.org/drawingml/2006/wordprocessingDrawing" xmlns:w10="urn:schemas-microsoft-com:office:word" xmlns:w="http://schemas.openxmlformats.org/wordprocessingml/2006/main" xmlns:w14="http://schemas.microsoft.com/office/word/2010/wordml" xmlns:w15="http://schemas.microsoft.com/office/word/2012/wordml" xmlns:w16cex="http://schemas.microsoft.com/office/word/2018/wordml/cex" xmlns:w16cid="http://schemas.microsoft.com/office/word/2016/wordml/cid" xmlns:w16="http://schemas.microsoft.com/office/word/2018/wordml" xmlns:w16sdtdh="http://schemas.microsoft.com/office/word/2020/wordml/sdtdatahash" xmlns:w16se="http://schemas.microsoft.com/office/word/2015/wordml/symex" xmlns:wpg="http://schemas.microsoft.com/office/word/2010/wordprocessingGroup" xmlns:wpi="http://schemas.microsoft.com/office/word/2010/wordprocessingInk" xmlns:wne="http://schemas.microsoft.com/office/word/2006/wordml" xmlns:wps="http://schemas.microsoft.com/office/word/2010/wordprocessingShape" mc:Ignorable="w14 w15 w16se w16cid w16 w16cex w16sdtdh wp14">
   <w:footnote w:type="separator" w:id="-1">
     <w:p>
       <w:pPr>
@@ -1232,7 +1216,7 @@
 </file>
 
 <file path=word/header1.xml><?xml version="1.0" encoding="utf-8"?>
-<w:hdr xmlns:wpc="http://schemas.microsoft.com/office/word/2010/wordprocessingCanvas" xmlns:cx="http://schemas.microsoft.com/office/drawing/2014/chartex" xmlns:cx1="http://schemas.microsoft.com/office/drawing/2015/9/8/chartex" xmlns:cx2="http://schemas.microsoft.com/office/drawing/2015/10/21/chartex" xmlns:cx3="http://schemas.microsoft.com/office/drawing/2016/5/9/chartex" xmlns:cx4="http://schemas.microsoft.com/office/drawing/2016/5/10/chartex" xmlns:cx5="http://schemas.microsoft.com/office/drawing/2016/5/11/chartex" xmlns:cx6="http://schemas.microsoft.com/office/drawing/2016/5/12/chartex" xmlns:cx7="http://schemas.microsoft.com/office/drawing/2016/5/13/chartex" xmlns:cx8="http://schemas.microsoft.com/office/drawing/2016/5/14/chartex" xmlns:mc="http://schemas.openxmlformats.org/markup-compatibility/2006" xmlns:aink="http://schemas.microsoft.com/office/drawing/2016/ink" xmlns:am3d="http://schemas.microsoft.com/office/drawing/2017/model3d" xmlns:o="urn:schemas-microsoft-com:office:office" xmlns:oel="http://schemas.microsoft.com/office/2019/extlst" xmlns:r="http://schemas.openxmlformats.org/officeDocument/2006/relationships" xmlns:m="http://schemas.openxmlformats.org/officeDocument/2006/math" xmlns:v="urn:schemas-microsoft-com:vml" xmlns:wp14="http://schemas.microsoft.com/office/word/2010/wordprocessingDrawing" xmlns:wp="http://schemas.openxmlformats.org/drawingml/2006/wordprocessingDrawing" xmlns:w10="urn:schemas-microsoft-com:office:word" xmlns:w="http://schemas.openxmlformats.org/wordprocessingml/2006/main" xmlns:w14="http://schemas.microsoft.com/office/word/2010/wordml" xmlns:w15="http://schemas.microsoft.com/office/word/2012/wordml" xmlns:w16cex="http://schemas.microsoft.com/office/word/2018/wordml/cex" xmlns:w16cid="http://schemas.microsoft.com/office/word/2016/wordml/cid" xmlns:w16="http://schemas.microsoft.com/office/word/2018/wordml" xmlns:w16du="http://schemas.microsoft.com/office/word/2023/wordml/word16du" xmlns:w16sdtdh="http://schemas.microsoft.com/office/word/2020/wordml/sdtdatahash" xmlns:w16se="http://schemas.microsoft.com/office/word/2015/wordml/symex" xmlns:wpg="http://schemas.microsoft.com/office/word/2010/wordprocessingGroup" xmlns:wpi="http://schemas.microsoft.com/office/word/2010/wordprocessingInk" xmlns:wne="http://schemas.microsoft.com/office/word/2006/wordml" xmlns:wps="http://schemas.microsoft.com/office/word/2010/wordprocessingShape" mc:Ignorable="w14 w15 w16se w16cid w16 w16cex w16sdtdh wp14">
+<w:hdr xmlns:wpc="http://schemas.microsoft.com/office/word/2010/wordprocessingCanvas" xmlns:cx="http://schemas.microsoft.com/office/drawing/2014/chartex" xmlns:cx1="http://schemas.microsoft.com/office/drawing/2015/9/8/chartex" xmlns:cx2="http://schemas.microsoft.com/office/drawing/2015/10/21/chartex" xmlns:cx3="http://schemas.microsoft.com/office/drawing/2016/5/9/chartex" xmlns:cx4="http://schemas.microsoft.com/office/drawing/2016/5/10/chartex" xmlns:cx5="http://schemas.microsoft.com/office/drawing/2016/5/11/chartex" xmlns:cx6="http://schemas.microsoft.com/office/drawing/2016/5/12/chartex" xmlns:cx7="http://schemas.microsoft.com/office/drawing/2016/5/13/chartex" xmlns:cx8="http://schemas.microsoft.com/office/drawing/2016/5/14/chartex" xmlns:mc="http://schemas.openxmlformats.org/markup-compatibility/2006" xmlns:aink="http://schemas.microsoft.com/office/drawing/2016/ink" xmlns:am3d="http://schemas.microsoft.com/office/drawing/2017/model3d" xmlns:o="urn:schemas-microsoft-com:office:office" xmlns:oel="http://schemas.microsoft.com/office/2019/extlst" xmlns:r="http://schemas.openxmlformats.org/officeDocument/2006/relationships" xmlns:m="http://schemas.openxmlformats.org/officeDocument/2006/math" xmlns:v="urn:schemas-microsoft-com:vml" xmlns:wp14="http://schemas.microsoft.com/office/word/2010/wordprocessingDrawing" xmlns:wp="http://schemas.openxmlformats.org/drawingml/2006/wordprocessingDrawing" xmlns:w10="urn:schemas-microsoft-com:office:word" xmlns:w="http://schemas.openxmlformats.org/wordprocessingml/2006/main" xmlns:w14="http://schemas.microsoft.com/office/word/2010/wordml" xmlns:w15="http://schemas.microsoft.com/office/word/2012/wordml" xmlns:w16cex="http://schemas.microsoft.com/office/word/2018/wordml/cex" xmlns:w16cid="http://schemas.microsoft.com/office/word/2016/wordml/cid" xmlns:w16="http://schemas.microsoft.com/office/word/2018/wordml" xmlns:w16sdtdh="http://schemas.microsoft.com/office/word/2020/wordml/sdtdatahash" xmlns:w16se="http://schemas.microsoft.com/office/word/2015/wordml/symex" xmlns:wpg="http://schemas.microsoft.com/office/word/2010/wordprocessingGroup" xmlns:wpi="http://schemas.microsoft.com/office/word/2010/wordprocessingInk" xmlns:wne="http://schemas.microsoft.com/office/word/2006/wordml" xmlns:wps="http://schemas.microsoft.com/office/word/2010/wordprocessingShape" mc:Ignorable="w14 w15 w16se w16cid w16 w16cex w16sdtdh wp14">
   <w:p>
     <w:pPr>
       <w:pStyle w:val="a3"/>

</xml_diff>